<commit_message>
Plan de riesgo modificando
</commit_message>
<xml_diff>
--- a/Plan de Riesgos V 1.1.docx
+++ b/Plan de Riesgos V 1.1.docx
@@ -532,6 +532,7 @@
       <w:tblPr>
         <w:tblStyle w:val="Tablaconcuadrcula"/>
         <w:tblW w:w="2926" w:type="pct"/>
+        <w:jc w:val="center"/>
         <w:tblLook w:val="04A0" w:firstRow="1" w:lastRow="0" w:firstColumn="1" w:lastColumn="0" w:noHBand="0" w:noVBand="1"/>
       </w:tblPr>
       <w:tblGrid>
@@ -542,6 +543,7 @@
       <w:tr>
         <w:trPr>
           <w:trHeight w:val="285"/>
+          <w:jc w:val="center"/>
         </w:trPr>
         <w:tc>
           <w:tcPr>
@@ -609,6 +611,7 @@
       <w:tr>
         <w:trPr>
           <w:trHeight w:val="465"/>
+          <w:jc w:val="center"/>
         </w:trPr>
         <w:tc>
           <w:tcPr>
@@ -676,6 +679,7 @@
       <w:tr>
         <w:trPr>
           <w:trHeight w:val="330"/>
+          <w:jc w:val="center"/>
         </w:trPr>
         <w:tc>
           <w:tcPr>
@@ -743,6 +747,7 @@
       <w:tr>
         <w:trPr>
           <w:trHeight w:val="330"/>
+          <w:jc w:val="center"/>
         </w:trPr>
         <w:tc>
           <w:tcPr>
@@ -810,6 +815,7 @@
       <w:tr>
         <w:trPr>
           <w:trHeight w:val="330"/>
+          <w:jc w:val="center"/>
         </w:trPr>
         <w:tc>
           <w:tcPr>
@@ -877,6 +883,7 @@
       <w:tr>
         <w:trPr>
           <w:trHeight w:val="330"/>
+          <w:jc w:val="center"/>
         </w:trPr>
         <w:tc>
           <w:tcPr>
@@ -943,6 +950,7 @@
       <w:tr>
         <w:trPr>
           <w:trHeight w:val="330"/>
+          <w:jc w:val="center"/>
         </w:trPr>
         <w:tc>
           <w:tcPr>
@@ -1008,6 +1016,7 @@
       <w:tr>
         <w:trPr>
           <w:trHeight w:val="330"/>
+          <w:jc w:val="center"/>
         </w:trPr>
         <w:tc>
           <w:tcPr>
@@ -1073,6 +1082,7 @@
       <w:tr>
         <w:trPr>
           <w:trHeight w:val="330"/>
+          <w:jc w:val="center"/>
         </w:trPr>
         <w:tc>
           <w:tcPr>
@@ -1138,6 +1148,7 @@
       <w:tr>
         <w:trPr>
           <w:trHeight w:val="330"/>
+          <w:jc w:val="center"/>
         </w:trPr>
         <w:tc>
           <w:tcPr>
@@ -1203,6 +1214,7 @@
       <w:tr>
         <w:trPr>
           <w:trHeight w:val="330"/>
+          <w:jc w:val="center"/>
         </w:trPr>
         <w:tc>
           <w:tcPr>
@@ -1300,6 +1312,7 @@
       <w:tblPr>
         <w:tblStyle w:val="Tablaconcuadrcula"/>
         <w:tblW w:w="5001" w:type="pct"/>
+        <w:jc w:val="center"/>
         <w:tblLook w:val="04A0" w:firstRow="1" w:lastRow="0" w:firstColumn="1" w:lastColumn="0" w:noHBand="0" w:noVBand="1"/>
       </w:tblPr>
       <w:tblGrid>
@@ -1312,6 +1325,7 @@
       <w:tr>
         <w:trPr>
           <w:trHeight w:val="285"/>
+          <w:jc w:val="center"/>
         </w:trPr>
         <w:tc>
           <w:tcPr>
@@ -1418,6 +1432,7 @@
       <w:tr>
         <w:trPr>
           <w:trHeight w:val="465"/>
+          <w:jc w:val="center"/>
         </w:trPr>
         <w:tc>
           <w:tcPr>
@@ -1531,6 +1546,7 @@
       <w:tr>
         <w:trPr>
           <w:trHeight w:val="330"/>
+          <w:jc w:val="center"/>
         </w:trPr>
         <w:tc>
           <w:tcPr>
@@ -1637,6 +1653,7 @@
       <w:tr>
         <w:trPr>
           <w:trHeight w:val="330"/>
+          <w:jc w:val="center"/>
         </w:trPr>
         <w:tc>
           <w:tcPr>
@@ -1750,6 +1767,7 @@
       <w:tr>
         <w:trPr>
           <w:trHeight w:val="330"/>
+          <w:jc w:val="center"/>
         </w:trPr>
         <w:tc>
           <w:tcPr>
@@ -1842,6 +1860,7 @@
       <w:tr>
         <w:trPr>
           <w:trHeight w:val="330"/>
+          <w:jc w:val="center"/>
         </w:trPr>
         <w:tc>
           <w:tcPr>
@@ -1947,6 +1966,7 @@
       <w:tr>
         <w:trPr>
           <w:trHeight w:val="330"/>
+          <w:jc w:val="center"/>
         </w:trPr>
         <w:tc>
           <w:tcPr>
@@ -2052,6 +2072,7 @@
       <w:tr>
         <w:trPr>
           <w:trHeight w:val="330"/>
+          <w:jc w:val="center"/>
         </w:trPr>
         <w:tc>
           <w:tcPr>
@@ -2190,6 +2211,7 @@
       <w:tr>
         <w:trPr>
           <w:trHeight w:val="330"/>
+          <w:jc w:val="center"/>
         </w:trPr>
         <w:tc>
           <w:tcPr>
@@ -2282,6 +2304,7 @@
       <w:tr>
         <w:trPr>
           <w:trHeight w:val="330"/>
+          <w:jc w:val="center"/>
         </w:trPr>
         <w:tc>
           <w:tcPr>
@@ -2387,6 +2410,7 @@
       <w:tr>
         <w:trPr>
           <w:trHeight w:val="330"/>
+          <w:jc w:val="center"/>
         </w:trPr>
         <w:tc>
           <w:tcPr>
@@ -2530,6 +2554,7 @@
       <w:tblPr>
         <w:tblStyle w:val="Tablaconcuadrcula"/>
         <w:tblW w:w="4248" w:type="pct"/>
+        <w:jc w:val="center"/>
         <w:tblLook w:val="04A0" w:firstRow="1" w:lastRow="0" w:firstColumn="1" w:lastColumn="0" w:noHBand="0" w:noVBand="1"/>
       </w:tblPr>
       <w:tblGrid>
@@ -2539,6 +2564,7 @@
       <w:tr>
         <w:trPr>
           <w:trHeight w:val="300"/>
+          <w:jc w:val="center"/>
         </w:trPr>
         <w:tc>
           <w:tcPr>
@@ -2592,6 +2618,7 @@
       <w:tr>
         <w:trPr>
           <w:trHeight w:val="330"/>
+          <w:jc w:val="center"/>
         </w:trPr>
         <w:tc>
           <w:tcPr>
@@ -2639,6 +2666,7 @@
       <w:tr>
         <w:trPr>
           <w:trHeight w:val="465"/>
+          <w:jc w:val="center"/>
         </w:trPr>
         <w:tc>
           <w:tcPr>
@@ -2693,6 +2721,7 @@
       <w:tr>
         <w:trPr>
           <w:trHeight w:val="330"/>
+          <w:jc w:val="center"/>
         </w:trPr>
         <w:tc>
           <w:tcPr>
@@ -2763,6 +2792,7 @@
       <w:tr>
         <w:trPr>
           <w:trHeight w:val="330"/>
+          <w:jc w:val="center"/>
         </w:trPr>
         <w:tc>
           <w:tcPr>
@@ -2826,6 +2856,7 @@
       <w:tr>
         <w:trPr>
           <w:trHeight w:val="345"/>
+          <w:jc w:val="center"/>
         </w:trPr>
         <w:tc>
           <w:tcPr>
@@ -2896,6 +2927,20 @@
     </w:p>
     <w:p>
       <w:pPr>
+        <w:rPr>
+          <w:rFonts w:ascii="Times New Roman" w:hAnsi="Times New Roman" w:cs="Times New Roman"/>
+        </w:rPr>
+      </w:pPr>
+    </w:p>
+    <w:p>
+      <w:pPr>
+        <w:rPr>
+          <w:rFonts w:ascii="Times New Roman" w:hAnsi="Times New Roman" w:cs="Times New Roman"/>
+        </w:rPr>
+      </w:pPr>
+    </w:p>
+    <w:p>
+      <w:pPr>
         <w:shd w:val="clear" w:color="auto" w:fill="FFFFFF"/>
         <w:spacing w:before="135" w:after="135" w:line="270" w:lineRule="atLeast"/>
         <w:jc w:val="center"/>
@@ -2913,6 +2958,7 @@
           <w:szCs w:val="21"/>
           <w:lang w:eastAsia="es-PY"/>
         </w:rPr>
+        <w:lastRenderedPageBreak/>
         <w:t xml:space="preserve">RIEGOS POR EFECTOS </w:t>
       </w:r>
     </w:p>
@@ -3098,17 +3144,7 @@
                 <w:rFonts w:ascii="Times New Roman" w:hAnsi="Times New Roman" w:cs="Times New Roman"/>
                 <w:lang w:eastAsia="es-PY"/>
               </w:rPr>
-              <w:lastRenderedPageBreak/>
-              <w:t>Cambios de requerimi</w:t>
-            </w:r>
-            <w:bookmarkStart w:id="0" w:name="_GoBack"/>
-            <w:bookmarkEnd w:id="0"/>
-            <w:r>
-              <w:rPr>
-                <w:rFonts w:ascii="Times New Roman" w:hAnsi="Times New Roman" w:cs="Times New Roman"/>
-                <w:lang w:eastAsia="es-PY"/>
-              </w:rPr>
-              <w:t>entos que precisan modificaciones en la codificación</w:t>
+              <w:t>Cambios de requerimientos que precisan modificaciones en la codificación</w:t>
             </w:r>
           </w:p>
         </w:tc>
@@ -3385,97 +3421,6 @@
         </w:tc>
       </w:tr>
     </w:tbl>
-    <w:p>
-      <w:pPr>
-        <w:rPr>
-          <w:rFonts w:ascii="Times New Roman" w:hAnsi="Times New Roman" w:cs="Times New Roman"/>
-        </w:rPr>
-      </w:pPr>
-    </w:p>
-    <w:p>
-      <w:pPr>
-        <w:pStyle w:val="Prrafodelista"/>
-        <w:numPr>
-          <w:ilvl w:val="0"/>
-          <w:numId w:val="3"/>
-        </w:numPr>
-        <w:rPr>
-          <w:rFonts w:ascii="Times New Roman" w:hAnsi="Times New Roman" w:cs="Times New Roman"/>
-          <w:sz w:val="16"/>
-          <w:szCs w:val="16"/>
-        </w:rPr>
-      </w:pPr>
-      <w:r>
-        <w:rPr>
-          <w:rFonts w:ascii="Times New Roman" w:hAnsi="Times New Roman" w:cs="Times New Roman"/>
-          <w:iCs/>
-          <w:sz w:val="16"/>
-          <w:szCs w:val="16"/>
-        </w:rPr>
-        <w:t>Planificación de riesgos.</w:t>
-      </w:r>
-      <w:r>
-        <w:rPr>
-          <w:rStyle w:val="apple-converted-space"/>
-          <w:rFonts w:ascii="Times New Roman" w:hAnsi="Times New Roman" w:cs="Times New Roman"/>
-          <w:sz w:val="16"/>
-          <w:szCs w:val="16"/>
-          <w:shd w:val="clear" w:color="auto" w:fill="FFFFFF"/>
-        </w:rPr>
-        <w:t> </w:t>
-      </w:r>
-      <w:r>
-        <w:rPr>
-          <w:rFonts w:ascii="Times New Roman" w:hAnsi="Times New Roman" w:cs="Times New Roman"/>
-          <w:sz w:val="16"/>
-          <w:szCs w:val="16"/>
-          <w:shd w:val="clear" w:color="auto" w:fill="FFFFFF"/>
-        </w:rPr>
-        <w:t>Este paso tiene como objetivo desarrollar una</w:t>
-      </w:r>
-      <w:r>
-        <w:rPr>
-          <w:rStyle w:val="apple-converted-space"/>
-          <w:rFonts w:ascii="Times New Roman" w:hAnsi="Times New Roman" w:cs="Times New Roman"/>
-          <w:sz w:val="16"/>
-          <w:szCs w:val="16"/>
-          <w:shd w:val="clear" w:color="auto" w:fill="FFFFFF"/>
-        </w:rPr>
-        <w:t> </w:t>
-      </w:r>
-      <w:hyperlink r:id="rId9" w:history="1">
-        <w:r>
-          <w:rPr>
-            <w:rStyle w:val="Hipervnculo"/>
-            <w:rFonts w:ascii="Times New Roman" w:hAnsi="Times New Roman" w:cs="Times New Roman"/>
-            <w:color w:val="auto"/>
-            <w:sz w:val="16"/>
-            <w:szCs w:val="16"/>
-            <w:u w:val="none"/>
-          </w:rPr>
-          <w:t>estrategia</w:t>
-        </w:r>
-      </w:hyperlink>
-      <w:r>
-        <w:rPr>
-          <w:rStyle w:val="apple-converted-space"/>
-          <w:rFonts w:ascii="Times New Roman" w:hAnsi="Times New Roman" w:cs="Times New Roman"/>
-          <w:sz w:val="16"/>
-          <w:szCs w:val="16"/>
-          <w:shd w:val="clear" w:color="auto" w:fill="FFFFFF"/>
-        </w:rPr>
-        <w:t> </w:t>
-      </w:r>
-      <w:r>
-        <w:rPr>
-          <w:rFonts w:ascii="Times New Roman" w:hAnsi="Times New Roman" w:cs="Times New Roman"/>
-          <w:sz w:val="16"/>
-          <w:szCs w:val="16"/>
-          <w:shd w:val="clear" w:color="auto" w:fill="FFFFFF"/>
-        </w:rPr>
-        <w:t>para tratar los riesgos. Si el equipo de trabajo adopta un enfoque proactivo frente al riesgo, evitarlo será siempre la mejor estrategia. Esto se consigue desarrollando los planes de reducción del riesgo y de contingencia.</w:t>
-      </w:r>
-    </w:p>
     <w:p>
       <w:pPr>
         <w:pStyle w:val="Prrafodelista"/>
@@ -3519,6 +3464,7 @@
       <w:tblPr>
         <w:tblStyle w:val="Tablaconcuadrcula"/>
         <w:tblW w:w="5000" w:type="pct"/>
+        <w:jc w:val="center"/>
         <w:tblLook w:val="04A0" w:firstRow="1" w:lastRow="0" w:firstColumn="1" w:lastColumn="0" w:noHBand="0" w:noVBand="1"/>
       </w:tblPr>
       <w:tblGrid>
@@ -3528,16 +3474,19 @@
       <w:tr>
         <w:trPr>
           <w:trHeight w:val="210"/>
+          <w:jc w:val="center"/>
         </w:trPr>
         <w:tc>
           <w:tcPr>
             <w:tcW w:w="1450" w:type="pct"/>
+            <w:vAlign w:val="center"/>
             <w:hideMark/>
           </w:tcPr>
           <w:p>
             <w:pPr>
               <w:shd w:val="clear" w:color="auto" w:fill="FFFFFF"/>
               <w:spacing w:before="135" w:after="135" w:line="240" w:lineRule="atLeast"/>
+              <w:jc w:val="center"/>
               <w:rPr>
                 <w:rFonts w:ascii="Times New Roman" w:eastAsia="Times New Roman" w:hAnsi="Times New Roman" w:cs="Times New Roman"/>
                 <w:sz w:val="18"/>
@@ -3591,32 +3540,28 @@
       <w:tr>
         <w:trPr>
           <w:trHeight w:val="330"/>
+          <w:jc w:val="center"/>
         </w:trPr>
         <w:tc>
           <w:tcPr>
             <w:tcW w:w="1450" w:type="pct"/>
+            <w:vAlign w:val="center"/>
             <w:hideMark/>
           </w:tcPr>
           <w:p>
             <w:pPr>
-              <w:rPr>
-                <w:rFonts w:ascii="Times New Roman" w:hAnsi="Times New Roman" w:cs="Times New Roman"/>
-                <w:lang w:eastAsia="es-PY"/>
-              </w:rPr>
-            </w:pPr>
-            <w:r>
-              <w:rPr>
-                <w:rFonts w:ascii="Times New Roman" w:hAnsi="Times New Roman" w:cs="Times New Roman"/>
-                <w:lang w:eastAsia="es-PY"/>
-              </w:rPr>
-              <w:t xml:space="preserve">Integrantes </w:t>
-            </w:r>
-            <w:r>
-              <w:rPr>
-                <w:rFonts w:ascii="Times New Roman" w:hAnsi="Times New Roman" w:cs="Times New Roman"/>
-                <w:lang w:eastAsia="es-PY"/>
-              </w:rPr>
-              <w:t>clave enfermo o no disponible en momentos críticos</w:t>
+              <w:jc w:val="center"/>
+              <w:rPr>
+                <w:rFonts w:ascii="Times New Roman" w:hAnsi="Times New Roman" w:cs="Times New Roman"/>
+                <w:lang w:eastAsia="es-PY"/>
+              </w:rPr>
+            </w:pPr>
+            <w:r>
+              <w:rPr>
+                <w:rFonts w:ascii="Times New Roman" w:hAnsi="Times New Roman" w:cs="Times New Roman"/>
+                <w:lang w:eastAsia="es-PY"/>
+              </w:rPr>
+              <w:t>Rotación de personal</w:t>
             </w:r>
           </w:p>
         </w:tc>
@@ -3643,7 +3588,7 @@
                 <w:szCs w:val="18"/>
                 <w:lang w:eastAsia="es-PY"/>
               </w:rPr>
-              <w:t xml:space="preserve">Reemplazar el trabajo del ausente con horas extras en conjunto </w:t>
+              <w:t xml:space="preserve">Luego de que cada personal a cargo del proyecto cumpla su periodo deberá hacer un informe con todas las actividades que realizo y que está en proceso. </w:t>
             </w:r>
           </w:p>
         </w:tc>
@@ -3651,29 +3596,27 @@
       <w:tr>
         <w:trPr>
           <w:trHeight w:val="330"/>
+          <w:jc w:val="center"/>
         </w:trPr>
         <w:tc>
           <w:tcPr>
             <w:tcW w:w="1450" w:type="pct"/>
-            <w:hideMark/>
-          </w:tcPr>
-          <w:p>
-            <w:pPr>
-              <w:shd w:val="clear" w:color="auto" w:fill="FFFFFF"/>
-              <w:spacing w:before="135" w:after="135" w:line="240" w:lineRule="atLeast"/>
-              <w:rPr>
-                <w:rFonts w:ascii="Times New Roman" w:eastAsia="Times New Roman" w:hAnsi="Times New Roman" w:cs="Times New Roman"/>
-                <w:sz w:val="18"/>
-                <w:szCs w:val="18"/>
-                <w:lang w:eastAsia="es-PY"/>
-              </w:rPr>
-            </w:pPr>
-            <w:r>
-              <w:rPr>
-                <w:rFonts w:ascii="Times New Roman" w:hAnsi="Times New Roman" w:cs="Times New Roman"/>
-                <w:lang w:eastAsia="es-PY"/>
-              </w:rPr>
-              <w:t>Cambios de requerimientos que precisan modificaciones en la codificación</w:t>
+            <w:vAlign w:val="center"/>
+          </w:tcPr>
+          <w:p>
+            <w:pPr>
+              <w:jc w:val="center"/>
+              <w:rPr>
+                <w:rFonts w:ascii="Times New Roman" w:hAnsi="Times New Roman" w:cs="Times New Roman"/>
+                <w:lang w:eastAsia="es-PY"/>
+              </w:rPr>
+            </w:pPr>
+            <w:r>
+              <w:rPr>
+                <w:rFonts w:ascii="Times New Roman" w:hAnsi="Times New Roman" w:cs="Times New Roman"/>
+                <w:lang w:eastAsia="es-PY"/>
+              </w:rPr>
+              <w:t>Cambios de requisitos</w:t>
             </w:r>
           </w:p>
         </w:tc>
@@ -3708,10 +3651,33 @@
       <w:tr>
         <w:trPr>
           <w:trHeight w:val="330"/>
+          <w:jc w:val="center"/>
         </w:trPr>
         <w:tc>
           <w:tcPr>
             <w:tcW w:w="1450" w:type="pct"/>
+            <w:vAlign w:val="center"/>
+          </w:tcPr>
+          <w:p>
+            <w:pPr>
+              <w:jc w:val="center"/>
+              <w:rPr>
+                <w:rFonts w:ascii="Times New Roman" w:hAnsi="Times New Roman" w:cs="Times New Roman"/>
+                <w:lang w:eastAsia="es-PY"/>
+              </w:rPr>
+            </w:pPr>
+            <w:r>
+              <w:rPr>
+                <w:rFonts w:ascii="Times New Roman" w:hAnsi="Times New Roman" w:cs="Times New Roman"/>
+                <w:lang w:eastAsia="es-PY"/>
+              </w:rPr>
+              <w:t>Retrasos en la especificación</w:t>
+            </w:r>
+          </w:p>
+        </w:tc>
+        <w:tc>
+          <w:tcPr>
+            <w:tcW w:w="3550" w:type="pct"/>
             <w:hideMark/>
           </w:tcPr>
           <w:p>
@@ -3727,88 +3693,42 @@
             </w:pPr>
             <w:r>
               <w:rPr>
-                <w:rFonts w:ascii="Times New Roman" w:hAnsi="Times New Roman" w:cs="Times New Roman"/>
-                <w:lang w:eastAsia="es-PY"/>
-              </w:rPr>
-              <w:t>El tie</w:t>
-            </w:r>
-            <w:r>
-              <w:rPr>
-                <w:rFonts w:ascii="Times New Roman" w:hAnsi="Times New Roman" w:cs="Times New Roman"/>
-                <w:lang w:eastAsia="es-PY"/>
-              </w:rPr>
-              <w:t>mpo requerido para desarrollar la aplicación esta subestimado</w:t>
-            </w:r>
-          </w:p>
-        </w:tc>
-        <w:tc>
-          <w:tcPr>
-            <w:tcW w:w="3550" w:type="pct"/>
-            <w:hideMark/>
-          </w:tcPr>
-          <w:p>
-            <w:pPr>
-              <w:shd w:val="clear" w:color="auto" w:fill="FFFFFF"/>
-              <w:spacing w:before="135" w:after="135" w:line="240" w:lineRule="atLeast"/>
-              <w:rPr>
                 <w:rFonts w:ascii="Times New Roman" w:eastAsia="Times New Roman" w:hAnsi="Times New Roman" w:cs="Times New Roman"/>
                 <w:sz w:val="18"/>
                 <w:szCs w:val="18"/>
                 <w:lang w:eastAsia="es-PY"/>
               </w:rPr>
-            </w:pPr>
-            <w:r>
-              <w:rPr>
-                <w:rFonts w:ascii="Times New Roman" w:eastAsia="Times New Roman" w:hAnsi="Times New Roman" w:cs="Times New Roman"/>
-                <w:sz w:val="18"/>
-                <w:szCs w:val="18"/>
-                <w:lang w:eastAsia="es-PY"/>
-              </w:rPr>
-              <w:t>Solicitar a</w:t>
-            </w:r>
-            <w:r>
-              <w:rPr>
-                <w:rFonts w:ascii="Times New Roman" w:eastAsia="Times New Roman" w:hAnsi="Times New Roman" w:cs="Times New Roman"/>
-                <w:sz w:val="18"/>
-                <w:szCs w:val="18"/>
-                <w:lang w:eastAsia="es-PY"/>
-              </w:rPr>
-              <w:t xml:space="preserve">sesoría </w:t>
-            </w:r>
-            <w:r>
-              <w:rPr>
-                <w:rFonts w:ascii="Times New Roman" w:eastAsia="Times New Roman" w:hAnsi="Times New Roman" w:cs="Times New Roman"/>
-                <w:sz w:val="18"/>
-                <w:szCs w:val="18"/>
-                <w:lang w:eastAsia="es-PY"/>
-              </w:rPr>
-              <w:t>de algún desarrollador  más experimentado</w:t>
-            </w:r>
-          </w:p>
-        </w:tc>
+              <w:t>Poner énfasis en el desarrollo de la misma hasta terminar hasta el punto solicitado.</w:t>
+            </w:r>
+          </w:p>
+        </w:tc>
+        <w:bookmarkStart w:id="0" w:name="_GoBack"/>
+        <w:bookmarkEnd w:id="0"/>
       </w:tr>
       <w:tr>
         <w:trPr>
           <w:trHeight w:val="330"/>
+          <w:jc w:val="center"/>
         </w:trPr>
         <w:tc>
           <w:tcPr>
             <w:tcW w:w="1450" w:type="pct"/>
-            <w:hideMark/>
-          </w:tcPr>
-          <w:p>
-            <w:pPr>
-              <w:rPr>
-                <w:rFonts w:ascii="Times New Roman" w:hAnsi="Times New Roman" w:cs="Times New Roman"/>
-                <w:lang w:eastAsia="es-PY"/>
-              </w:rPr>
-            </w:pPr>
-            <w:r>
-              <w:rPr>
-                <w:rFonts w:ascii="Times New Roman" w:hAnsi="Times New Roman" w:cs="Times New Roman"/>
-                <w:lang w:eastAsia="es-PY"/>
-              </w:rPr>
-              <w:t xml:space="preserve">Falta de coordinación en las tareas del grupo </w:t>
+            <w:vAlign w:val="center"/>
+          </w:tcPr>
+          <w:p>
+            <w:pPr>
+              <w:jc w:val="center"/>
+              <w:rPr>
+                <w:rFonts w:ascii="Times New Roman" w:hAnsi="Times New Roman" w:cs="Times New Roman"/>
+                <w:lang w:eastAsia="es-PY"/>
+              </w:rPr>
+            </w:pPr>
+            <w:r>
+              <w:rPr>
+                <w:rFonts w:ascii="Times New Roman" w:hAnsi="Times New Roman" w:cs="Times New Roman"/>
+                <w:lang w:eastAsia="es-PY"/>
+              </w:rPr>
+              <w:t>Subestimación del tamaño</w:t>
             </w:r>
           </w:p>
         </w:tc>
@@ -3835,7 +3755,7 @@
                 <w:szCs w:val="18"/>
                 <w:lang w:eastAsia="es-PY"/>
               </w:rPr>
-              <w:t>Definir un día irrevocablemente para las tareas específicas y pedir ayuda si fuese necesario.</w:t>
+              <w:t xml:space="preserve">Analizar nuevamente la calendarización y reajustarla. </w:t>
             </w:r>
           </w:p>
         </w:tc>
@@ -3843,10 +3763,33 @@
       <w:tr>
         <w:trPr>
           <w:trHeight w:val="210"/>
+          <w:jc w:val="center"/>
         </w:trPr>
         <w:tc>
           <w:tcPr>
             <w:tcW w:w="1450" w:type="pct"/>
+            <w:vAlign w:val="center"/>
+          </w:tcPr>
+          <w:p>
+            <w:pPr>
+              <w:jc w:val="center"/>
+              <w:rPr>
+                <w:rFonts w:ascii="Times New Roman" w:hAnsi="Times New Roman" w:cs="Times New Roman"/>
+                <w:lang w:eastAsia="es-PY"/>
+              </w:rPr>
+            </w:pPr>
+            <w:r>
+              <w:rPr>
+                <w:rFonts w:ascii="Times New Roman" w:hAnsi="Times New Roman" w:cs="Times New Roman"/>
+                <w:lang w:eastAsia="es-PY"/>
+              </w:rPr>
+              <w:t>Viaje imprevisto de un integrante</w:t>
+            </w:r>
+          </w:p>
+        </w:tc>
+        <w:tc>
+          <w:tcPr>
+            <w:tcW w:w="3550" w:type="pct"/>
             <w:hideMark/>
           </w:tcPr>
           <w:p>
@@ -3862,39 +3805,58 @@
             </w:pPr>
             <w:r>
               <w:rPr>
-                <w:rFonts w:ascii="Times New Roman" w:hAnsi="Times New Roman" w:cs="Times New Roman"/>
-                <w:lang w:eastAsia="es-PY"/>
-              </w:rPr>
-              <w:t>Los integrantes tienen problemas con el uso de las herramientas</w:t>
-            </w:r>
-          </w:p>
-        </w:tc>
-        <w:tc>
-          <w:tcPr>
-            <w:tcW w:w="3550" w:type="pct"/>
-            <w:hideMark/>
-          </w:tcPr>
-          <w:p>
-            <w:pPr>
-              <w:shd w:val="clear" w:color="auto" w:fill="FFFFFF"/>
-              <w:spacing w:before="135" w:after="135" w:line="240" w:lineRule="atLeast"/>
-              <w:rPr>
                 <w:rFonts w:ascii="Times New Roman" w:eastAsia="Times New Roman" w:hAnsi="Times New Roman" w:cs="Times New Roman"/>
                 <w:sz w:val="18"/>
                 <w:szCs w:val="18"/>
                 <w:lang w:eastAsia="es-PY"/>
               </w:rPr>
-            </w:pPr>
-            <w:r>
+              <w:t>Reemplazar el trabajo del ausente con horas extras en conjunto</w:t>
+            </w:r>
+          </w:p>
+        </w:tc>
+      </w:tr>
+      <w:tr>
+        <w:trPr>
+          <w:trHeight w:val="210"/>
+          <w:jc w:val="center"/>
+        </w:trPr>
+        <w:tc>
+          <w:tcPr>
+            <w:tcW w:w="1450" w:type="pct"/>
+            <w:vAlign w:val="center"/>
+          </w:tcPr>
+          <w:p>
+            <w:pPr>
+              <w:jc w:val="center"/>
+              <w:rPr>
+                <w:rFonts w:ascii="Times New Roman" w:hAnsi="Times New Roman" w:cs="Times New Roman"/>
+                <w:lang w:eastAsia="es-PY"/>
+              </w:rPr>
+            </w:pPr>
+            <w:r>
+              <w:rPr>
+                <w:rFonts w:ascii="Times New Roman" w:hAnsi="Times New Roman" w:cs="Times New Roman"/>
+                <w:lang w:eastAsia="es-PY"/>
+              </w:rPr>
+              <w:t>Distracción de parte de los integrantes del grupo</w:t>
+            </w:r>
+          </w:p>
+        </w:tc>
+        <w:tc>
+          <w:tcPr>
+            <w:tcW w:w="3550" w:type="pct"/>
+          </w:tcPr>
+          <w:p>
+            <w:pPr>
+              <w:shd w:val="clear" w:color="auto" w:fill="FFFFFF"/>
+              <w:spacing w:before="135" w:after="135" w:line="240" w:lineRule="atLeast"/>
               <w:rPr>
                 <w:rFonts w:ascii="Times New Roman" w:eastAsia="Times New Roman" w:hAnsi="Times New Roman" w:cs="Times New Roman"/>
                 <w:sz w:val="18"/>
                 <w:szCs w:val="18"/>
                 <w:lang w:eastAsia="es-PY"/>
               </w:rPr>
-              <w:t xml:space="preserve">Al mismo </w:t>
-            </w:r>
-            <w:proofErr w:type="spellStart"/>
+            </w:pPr>
             <w:r>
               <w:rPr>
                 <w:rFonts w:ascii="Times New Roman" w:eastAsia="Times New Roman" w:hAnsi="Times New Roman" w:cs="Times New Roman"/>
@@ -3902,17 +3864,223 @@
                 <w:szCs w:val="18"/>
                 <w:lang w:eastAsia="es-PY"/>
               </w:rPr>
-              <w:t>dia</w:t>
-            </w:r>
-            <w:proofErr w:type="spellEnd"/>
-            <w:r>
+              <w:t>Llamada de atención de parte del Líder del grupo.</w:t>
+            </w:r>
+          </w:p>
+        </w:tc>
+      </w:tr>
+      <w:tr>
+        <w:trPr>
+          <w:trHeight w:val="210"/>
+          <w:jc w:val="center"/>
+        </w:trPr>
+        <w:tc>
+          <w:tcPr>
+            <w:tcW w:w="1450" w:type="pct"/>
+            <w:vAlign w:val="center"/>
+          </w:tcPr>
+          <w:p>
+            <w:pPr>
+              <w:jc w:val="center"/>
+              <w:rPr>
+                <w:rFonts w:ascii="Times New Roman" w:hAnsi="Times New Roman" w:cs="Times New Roman"/>
+                <w:lang w:eastAsia="es-PY"/>
+              </w:rPr>
+            </w:pPr>
+            <w:r>
+              <w:rPr>
+                <w:rFonts w:ascii="Times New Roman" w:hAnsi="Times New Roman" w:cs="Times New Roman"/>
+                <w:lang w:eastAsia="es-PY"/>
+              </w:rPr>
+              <w:t>Dificultad de la comunicación por la distribución del personal</w:t>
+            </w:r>
+          </w:p>
+        </w:tc>
+        <w:tc>
+          <w:tcPr>
+            <w:tcW w:w="3550" w:type="pct"/>
+          </w:tcPr>
+          <w:p>
+            <w:pPr>
+              <w:shd w:val="clear" w:color="auto" w:fill="FFFFFF"/>
+              <w:spacing w:before="135" w:after="135" w:line="240" w:lineRule="atLeast"/>
               <w:rPr>
                 <w:rFonts w:ascii="Times New Roman" w:eastAsia="Times New Roman" w:hAnsi="Times New Roman" w:cs="Times New Roman"/>
                 <w:sz w:val="18"/>
                 <w:szCs w:val="18"/>
                 <w:lang w:eastAsia="es-PY"/>
               </w:rPr>
-              <w:t xml:space="preserve"> de coordinar las tareas, dar un espacio para guiar para la utilización correcta de las herramientas a los integrantes.</w:t>
+            </w:pPr>
+            <w:r>
+              <w:rPr>
+                <w:rFonts w:ascii="Times New Roman" w:eastAsia="Times New Roman" w:hAnsi="Times New Roman" w:cs="Times New Roman"/>
+                <w:sz w:val="18"/>
+                <w:szCs w:val="18"/>
+                <w:lang w:eastAsia="es-PY"/>
+              </w:rPr>
+              <w:t xml:space="preserve">Definir días de encuentros para actualizar las informaciones y </w:t>
+            </w:r>
+            <w:r>
+              <w:rPr>
+                <w:rFonts w:ascii="Times New Roman" w:eastAsia="Times New Roman" w:hAnsi="Times New Roman" w:cs="Times New Roman"/>
+                <w:sz w:val="18"/>
+                <w:szCs w:val="18"/>
+                <w:lang w:eastAsia="es-PY"/>
+              </w:rPr>
+              <w:t>ediciones que se han hecho.</w:t>
+            </w:r>
+          </w:p>
+        </w:tc>
+      </w:tr>
+      <w:tr>
+        <w:trPr>
+          <w:trHeight w:val="210"/>
+          <w:jc w:val="center"/>
+        </w:trPr>
+        <w:tc>
+          <w:tcPr>
+            <w:tcW w:w="1450" w:type="pct"/>
+            <w:vAlign w:val="center"/>
+          </w:tcPr>
+          <w:p>
+            <w:pPr>
+              <w:jc w:val="center"/>
+              <w:rPr>
+                <w:rFonts w:ascii="Times New Roman" w:hAnsi="Times New Roman" w:cs="Times New Roman"/>
+                <w:lang w:eastAsia="es-PY"/>
+              </w:rPr>
+            </w:pPr>
+            <w:r>
+              <w:rPr>
+                <w:rFonts w:ascii="Times New Roman" w:hAnsi="Times New Roman" w:cs="Times New Roman"/>
+                <w:lang w:eastAsia="es-PY"/>
+              </w:rPr>
+              <w:t>No documentar todos los resultados de las revisiones.</w:t>
+            </w:r>
+          </w:p>
+        </w:tc>
+        <w:tc>
+          <w:tcPr>
+            <w:tcW w:w="3550" w:type="pct"/>
+          </w:tcPr>
+          <w:p>
+            <w:pPr>
+              <w:shd w:val="clear" w:color="auto" w:fill="FFFFFF"/>
+              <w:spacing w:before="135" w:after="135" w:line="240" w:lineRule="atLeast"/>
+              <w:rPr>
+                <w:rFonts w:ascii="Times New Roman" w:eastAsia="Times New Roman" w:hAnsi="Times New Roman" w:cs="Times New Roman"/>
+                <w:sz w:val="18"/>
+                <w:szCs w:val="18"/>
+                <w:lang w:eastAsia="es-PY"/>
+              </w:rPr>
+            </w:pPr>
+          </w:p>
+        </w:tc>
+      </w:tr>
+      <w:tr>
+        <w:trPr>
+          <w:trHeight w:val="210"/>
+          <w:jc w:val="center"/>
+        </w:trPr>
+        <w:tc>
+          <w:tcPr>
+            <w:tcW w:w="1450" w:type="pct"/>
+            <w:vAlign w:val="center"/>
+          </w:tcPr>
+          <w:p>
+            <w:pPr>
+              <w:jc w:val="center"/>
+              <w:rPr>
+                <w:rFonts w:ascii="Times New Roman" w:hAnsi="Times New Roman" w:cs="Times New Roman"/>
+                <w:lang w:eastAsia="es-PY"/>
+              </w:rPr>
+            </w:pPr>
+            <w:r>
+              <w:rPr>
+                <w:rFonts w:ascii="Times New Roman" w:hAnsi="Times New Roman" w:cs="Times New Roman"/>
+                <w:lang w:eastAsia="es-PY"/>
+              </w:rPr>
+              <w:t>Falta de diseño</w:t>
+            </w:r>
+          </w:p>
+        </w:tc>
+        <w:tc>
+          <w:tcPr>
+            <w:tcW w:w="3550" w:type="pct"/>
+          </w:tcPr>
+          <w:p>
+            <w:pPr>
+              <w:shd w:val="clear" w:color="auto" w:fill="FFFFFF"/>
+              <w:spacing w:before="135" w:after="135" w:line="240" w:lineRule="atLeast"/>
+              <w:rPr>
+                <w:rFonts w:ascii="Times New Roman" w:eastAsia="Times New Roman" w:hAnsi="Times New Roman" w:cs="Times New Roman"/>
+                <w:sz w:val="18"/>
+                <w:szCs w:val="18"/>
+                <w:lang w:eastAsia="es-PY"/>
+              </w:rPr>
+            </w:pPr>
+            <w:r>
+              <w:rPr>
+                <w:rFonts w:ascii="Times New Roman" w:eastAsia="Times New Roman" w:hAnsi="Times New Roman" w:cs="Times New Roman"/>
+                <w:sz w:val="18"/>
+                <w:szCs w:val="18"/>
+                <w:lang w:eastAsia="es-PY"/>
+              </w:rPr>
+              <w:t>Solicitar asesoría de algún desarrollador  más experimentado</w:t>
+            </w:r>
+          </w:p>
+        </w:tc>
+      </w:tr>
+      <w:tr>
+        <w:trPr>
+          <w:trHeight w:val="210"/>
+          <w:jc w:val="center"/>
+        </w:trPr>
+        <w:tc>
+          <w:tcPr>
+            <w:tcW w:w="1450" w:type="pct"/>
+            <w:vAlign w:val="center"/>
+          </w:tcPr>
+          <w:p>
+            <w:pPr>
+              <w:jc w:val="center"/>
+              <w:rPr>
+                <w:rFonts w:ascii="Times New Roman" w:hAnsi="Times New Roman" w:cs="Times New Roman"/>
+                <w:lang w:eastAsia="es-PY"/>
+              </w:rPr>
+            </w:pPr>
+            <w:r>
+              <w:rPr>
+                <w:rFonts w:ascii="Times New Roman" w:hAnsi="Times New Roman" w:cs="Times New Roman"/>
+                <w:lang w:eastAsia="es-PY"/>
+              </w:rPr>
+              <w:t>Errores en la estimación de tiempo</w:t>
+            </w:r>
+          </w:p>
+        </w:tc>
+        <w:tc>
+          <w:tcPr>
+            <w:tcW w:w="3550" w:type="pct"/>
+          </w:tcPr>
+          <w:p>
+            <w:pPr>
+              <w:shd w:val="clear" w:color="auto" w:fill="FFFFFF"/>
+              <w:spacing w:before="135" w:after="135" w:line="240" w:lineRule="atLeast"/>
+              <w:rPr>
+                <w:rFonts w:ascii="Times New Roman" w:eastAsia="Times New Roman" w:hAnsi="Times New Roman" w:cs="Times New Roman"/>
+                <w:sz w:val="18"/>
+                <w:szCs w:val="18"/>
+                <w:lang w:eastAsia="es-PY"/>
+              </w:rPr>
+            </w:pPr>
+            <w:r>
+              <w:rPr>
+                <w:rFonts w:ascii="Times New Roman" w:eastAsia="Times New Roman" w:hAnsi="Times New Roman" w:cs="Times New Roman"/>
+                <w:sz w:val="18"/>
+                <w:szCs w:val="18"/>
+                <w:lang w:eastAsia="es-PY"/>
+              </w:rPr>
+              <w:t>Definir un día irrevocablemente para las tareas específicas y pedir ayuda si fuese necesario.</w:t>
             </w:r>
           </w:p>
         </w:tc>
@@ -4482,7 +4650,6 @@
       <w:spacing w:after="0" w:line="240" w:lineRule="auto"/>
     </w:pPr>
     <w:tblPr>
-      <w:tblInd w:w="0" w:type="dxa"/>
       <w:tblBorders>
         <w:top w:val="single" w:sz="4" w:space="0" w:color="auto"/>
         <w:left w:val="single" w:sz="4" w:space="0" w:color="auto"/>
@@ -4491,12 +4658,6 @@
         <w:insideH w:val="single" w:sz="4" w:space="0" w:color="auto"/>
         <w:insideV w:val="single" w:sz="4" w:space="0" w:color="auto"/>
       </w:tblBorders>
-      <w:tblCellMar>
-        <w:top w:w="0" w:type="dxa"/>
-        <w:left w:w="108" w:type="dxa"/>
-        <w:bottom w:w="0" w:type="dxa"/>
-        <w:right w:w="108" w:type="dxa"/>
-      </w:tblCellMar>
     </w:tblPr>
   </w:style>
   <w:style w:type="paragraph" w:customStyle="1" w:styleId="PSI-Normal">
@@ -4762,7 +4923,6 @@
       <w:spacing w:after="0" w:line="240" w:lineRule="auto"/>
     </w:pPr>
     <w:tblPr>
-      <w:tblInd w:w="0" w:type="dxa"/>
       <w:tblBorders>
         <w:top w:val="single" w:sz="4" w:space="0" w:color="auto"/>
         <w:left w:val="single" w:sz="4" w:space="0" w:color="auto"/>
@@ -4771,12 +4931,6 @@
         <w:insideH w:val="single" w:sz="4" w:space="0" w:color="auto"/>
         <w:insideV w:val="single" w:sz="4" w:space="0" w:color="auto"/>
       </w:tblBorders>
-      <w:tblCellMar>
-        <w:top w:w="0" w:type="dxa"/>
-        <w:left w:w="108" w:type="dxa"/>
-        <w:bottom w:w="0" w:type="dxa"/>
-        <w:right w:w="108" w:type="dxa"/>
-      </w:tblCellMar>
     </w:tblPr>
   </w:style>
   <w:style w:type="paragraph" w:customStyle="1" w:styleId="PSI-Normal">

</xml_diff>